<commit_message>
lab_5 and lab_4 were fixed
</commit_message>
<xml_diff>
--- a/lab_4/attachments/report.docx
+++ b/lab_4/attachments/report.docx
@@ -3125,6 +3125,12 @@
           <w:lang w:val="en-US"/>
         </w:rPr>
         <w:t>Makefile</w:t>
+      </w:r>
+      <w:r>
+        <w:rPr>
+          <w:lang w:val="en-US"/>
+        </w:rPr>
+        <w:t>.</w:t>
       </w:r>
     </w:p>
     <w:p>
@@ -3219,6 +3225,9 @@
         </w:rPr>
         <w:t>vopt</w:t>
       </w:r>
+      <w:r>
+        <w:t>.</w:t>
+      </w:r>
     </w:p>
     <w:p>
       <w:r>
@@ -3489,7 +3498,6 @@
         <w:t>.</w:t>
       </w:r>
     </w:p>
-    <w:p/>
     <w:p>
       <w:pPr>
         <w:ind w:firstLine="0"/>
@@ -3498,6 +3506,7 @@
         <w:rPr>
           <w:noProof/>
         </w:rPr>
+        <w:lastRenderedPageBreak/>
         <w:drawing>
           <wp:inline distT="0" distB="0" distL="0" distR="0" wp14:anchorId="38270170" wp14:editId="4C35EEBD">
             <wp:extent cx="6226175" cy="1988820"/>
@@ -4077,6 +4086,7 @@
       <w:r>
         <w:t xml:space="preserve"> </w:t>
       </w:r>
+      <w:commentRangeStart w:id="10"/>
       <w:r>
         <w:rPr>
           <w:lang w:val="en-US"/>
@@ -4091,6 +4101,13 @@
           <w:lang w:val="en-US"/>
         </w:rPr>
         <w:t>bat</w:t>
+      </w:r>
+      <w:commentRangeEnd w:id="10"/>
+      <w:r>
+        <w:rPr>
+          <w:rStyle w:val="af1"/>
+        </w:rPr>
+        <w:commentReference w:id="10"/>
       </w:r>
       <w:r>
         <w:t>)</w:t>
@@ -4313,7 +4330,7 @@
           <w:lang w:val="en-US"/>
         </w:rPr>
       </w:pPr>
-      <w:bookmarkStart w:id="10" w:name="_Toc101635384"/>
+      <w:bookmarkStart w:id="11" w:name="_Toc101635384"/>
       <w:r>
         <w:t>Выполнить</w:t>
       </w:r>
@@ -4389,7 +4406,7 @@
         </w:rPr>
         <w:t>examples\systemverilog\dpi\simple_calls)</w:t>
       </w:r>
-      <w:bookmarkEnd w:id="10"/>
+      <w:bookmarkEnd w:id="11"/>
     </w:p>
     <w:p>
       <w:pPr>
@@ -4430,16 +4447,16 @@
         </w:rPr>
         <w:t xml:space="preserve"> </w:t>
       </w:r>
-      <w:commentRangeStart w:id="11"/>
+      <w:commentRangeStart w:id="12"/>
       <w:r>
         <w:t>лог</w:t>
       </w:r>
-      <w:commentRangeEnd w:id="11"/>
+      <w:commentRangeEnd w:id="12"/>
       <w:r>
         <w:rPr>
           <w:rStyle w:val="af1"/>
         </w:rPr>
-        <w:commentReference w:id="11"/>
+        <w:commentReference w:id="12"/>
       </w:r>
       <w:r>
         <w:rPr>
@@ -4697,7 +4714,7 @@
           <w:lang w:val="en-US"/>
         </w:rPr>
       </w:pPr>
-      <w:bookmarkStart w:id="12" w:name="_Toc101635385"/>
+      <w:bookmarkStart w:id="13" w:name="_Toc101635385"/>
       <w:r>
         <w:t>Выполнить</w:t>
       </w:r>
@@ -4722,7 +4739,7 @@
         </w:rPr>
         <w:t>examples\systemverilog\dpi\openarray</w:t>
       </w:r>
-      <w:bookmarkEnd w:id="12"/>
+      <w:bookmarkEnd w:id="13"/>
     </w:p>
     <w:p>
       <w:r>
@@ -4906,7 +4923,7 @@
           <w:lang w:val="en-US"/>
         </w:rPr>
       </w:pPr>
-      <w:bookmarkStart w:id="13" w:name="_Toc101635386"/>
+      <w:bookmarkStart w:id="14" w:name="_Toc101635386"/>
       <w:r>
         <w:t>Ознакомиться</w:t>
       </w:r>
@@ -4997,7 +5014,7 @@
         </w:rPr>
         <w:t>examples\systemverilog\dpiunpacked_types</w:t>
       </w:r>
-      <w:bookmarkEnd w:id="13"/>
+      <w:bookmarkEnd w:id="14"/>
     </w:p>
     <w:p>
       <w:pPr>
@@ -5010,7 +5027,7 @@
           <w:lang w:val="en-US"/>
         </w:rPr>
       </w:pPr>
-      <w:bookmarkStart w:id="14" w:name="_Toc101635387"/>
+      <w:bookmarkStart w:id="15" w:name="_Toc101635387"/>
       <w:r>
         <w:rPr>
           <w:lang w:val="en-US"/>
@@ -5053,7 +5070,7 @@
         </w:rPr>
         <w:t>packed_types</w:t>
       </w:r>
-      <w:bookmarkEnd w:id="14"/>
+      <w:bookmarkEnd w:id="15"/>
     </w:p>
     <w:p>
       <w:r>
@@ -5073,15 +5090,30 @@
           <w:ilvl w:val="3"/>
           <w:numId w:val="5"/>
         </w:numPr>
-      </w:pPr>
-      <w:bookmarkStart w:id="15" w:name="_Toc101635388"/>
-      <w:r>
-        <w:rPr>
-          <w:lang w:val="en-US"/>
-        </w:rPr>
-        <w:t>examples\systemverilog\dpiunpacked_types</w:t>
-      </w:r>
-      <w:bookmarkEnd w:id="15"/>
+        <w:rPr>
+          <w:lang w:val="en-US"/>
+        </w:rPr>
+      </w:pPr>
+      <w:bookmarkStart w:id="16" w:name="_Toc101635388"/>
+      <w:r>
+        <w:rPr>
+          <w:lang w:val="en-US"/>
+        </w:rPr>
+        <w:t>examples\systemverilog\dpi</w:t>
+      </w:r>
+      <w:r>
+        <w:rPr>
+          <w:lang w:val="en-US"/>
+        </w:rPr>
+        <w:t>\</w:t>
+      </w:r>
+      <w:r>
+        <w:rPr>
+          <w:lang w:val="en-US"/>
+        </w:rPr>
+        <w:t>unpacked_types</w:t>
+      </w:r>
+      <w:bookmarkEnd w:id="16"/>
     </w:p>
     <w:p>
       <w:r>
@@ -5102,7 +5134,7 @@
           <w:numId w:val="5"/>
         </w:numPr>
       </w:pPr>
-      <w:bookmarkStart w:id="16" w:name="_Toc101635389"/>
+      <w:bookmarkStart w:id="17" w:name="_Toc101635389"/>
       <w:r>
         <w:t>Ознакомиться</w:t>
       </w:r>
@@ -5142,7 +5174,7 @@
       <w:r>
         <w:t>checkpoint</w:t>
       </w:r>
-      <w:bookmarkEnd w:id="16"/>
+      <w:bookmarkEnd w:id="17"/>
     </w:p>
     <w:p>
       <w:r>
@@ -5163,7 +5195,7 @@
           <w:numId w:val="5"/>
         </w:numPr>
       </w:pPr>
-      <w:bookmarkStart w:id="17" w:name="_Toc101635390"/>
+      <w:bookmarkStart w:id="18" w:name="_Toc101635390"/>
       <w:r>
         <w:t>Ознакомиться</w:t>
       </w:r>
@@ -5176,17 +5208,17 @@
       <w:r>
         <w:t xml:space="preserve"> </w:t>
       </w:r>
-      <w:commentRangeStart w:id="18"/>
+      <w:commentRangeStart w:id="19"/>
       <w:r>
         <w:t>примером</w:t>
       </w:r>
-      <w:commentRangeEnd w:id="18"/>
+      <w:commentRangeEnd w:id="19"/>
       <w:r>
         <w:rPr>
           <w:rStyle w:val="af1"/>
           <w:rFonts w:eastAsiaTheme="minorHAnsi" w:cs="Times New Roman"/>
         </w:rPr>
-        <w:commentReference w:id="18"/>
+        <w:commentReference w:id="19"/>
       </w:r>
       <w:r>
         <w:t xml:space="preserve"> </w:t>
@@ -5224,11 +5256,25 @@
         </w:rPr>
         <w:t>cpackages</w:t>
       </w:r>
-      <w:bookmarkEnd w:id="17"/>
-    </w:p>
-    <w:p>
-      <w:r>
-        <w:t xml:space="preserve">Данный прием может пригодиться для более тонкой настройки теста из </w:t>
+      <w:bookmarkEnd w:id="18"/>
+    </w:p>
+    <w:p>
+      <w:r>
+        <w:t xml:space="preserve">Данный </w:t>
+      </w:r>
+      <w:commentRangeStart w:id="20"/>
+      <w:r>
+        <w:t>прием</w:t>
+      </w:r>
+      <w:commentRangeEnd w:id="20"/>
+      <w:r>
+        <w:rPr>
+          <w:rStyle w:val="af1"/>
+        </w:rPr>
+        <w:commentReference w:id="20"/>
+      </w:r>
+      <w:r>
+        <w:t xml:space="preserve"> может пригодиться для более тонкой настройки теста из </w:t>
       </w:r>
       <w:r>
         <w:rPr>
@@ -5237,7 +5283,13 @@
         <w:t>verilog</w:t>
       </w:r>
       <w:r>
-        <w:t>-кода. Например, чтобы при ошибках во время симуляции выполнять отличный код от того, что был бы без ошибок во время симуляции.</w:t>
+        <w:t>-кода.</w:t>
+      </w:r>
+      <w:r>
+        <w:t xml:space="preserve"> </w:t>
+      </w:r>
+      <w:r>
+        <w:t>Например, чтобы при ошибках во время симуляции выполнять отличный код от того, что был бы без ошибок во время симуляции.</w:t>
       </w:r>
     </w:p>
     <w:p/>
@@ -5252,7 +5304,7 @@
           <w:lang w:val="en-US"/>
         </w:rPr>
       </w:pPr>
-      <w:bookmarkStart w:id="19" w:name="_Toc101635391"/>
+      <w:bookmarkStart w:id="21" w:name="_Toc101635391"/>
       <w:r>
         <w:lastRenderedPageBreak/>
         <w:t>Ознакомиться</w:t>
@@ -5323,7 +5375,7 @@
         </w:rPr>
         <w:t>create_sv_dynarray</w:t>
       </w:r>
-      <w:bookmarkEnd w:id="19"/>
+      <w:bookmarkEnd w:id="21"/>
     </w:p>
     <w:p>
       <w:r>
@@ -5347,13 +5399,13 @@
       <w:pPr>
         <w:pStyle w:val="10"/>
       </w:pPr>
-      <w:bookmarkStart w:id="20" w:name="_Toc32828625"/>
-      <w:bookmarkStart w:id="21" w:name="_Toc101635392"/>
+      <w:bookmarkStart w:id="22" w:name="_Toc32828625"/>
+      <w:bookmarkStart w:id="23" w:name="_Toc101635392"/>
       <w:r>
         <w:t>Выводы</w:t>
       </w:r>
-      <w:bookmarkEnd w:id="20"/>
-      <w:bookmarkEnd w:id="21"/>
+      <w:bookmarkEnd w:id="22"/>
+      <w:bookmarkEnd w:id="23"/>
     </w:p>
     <w:p>
       <w:r>
@@ -5376,13 +5428,13 @@
           <w:szCs w:val="28"/>
         </w:rPr>
       </w:pPr>
-      <w:bookmarkStart w:id="22" w:name="_Toc32828626"/>
-      <w:bookmarkStart w:id="23" w:name="_Toc101635393"/>
+      <w:bookmarkStart w:id="24" w:name="_Toc32828626"/>
+      <w:bookmarkStart w:id="25" w:name="_Toc101635393"/>
       <w:r>
         <w:t>Список литературы</w:t>
       </w:r>
-      <w:bookmarkEnd w:id="22"/>
-      <w:bookmarkEnd w:id="23"/>
+      <w:bookmarkEnd w:id="24"/>
+      <w:bookmarkEnd w:id="25"/>
     </w:p>
     <w:p>
       <w:pPr>
@@ -5447,19 +5499,7 @@
           <w:rPr>
             <w:rStyle w:val="a7"/>
           </w:rPr>
-          <w:t>https://docs.google.com</w:t>
-        </w:r>
-        <w:r>
-          <w:rPr>
-            <w:rStyle w:val="a7"/>
-          </w:rPr>
-          <w:t>/</w:t>
-        </w:r>
-        <w:r>
-          <w:rPr>
-            <w:rStyle w:val="a7"/>
-          </w:rPr>
-          <w:t>document/d/1vd78GVchQjIfopTo_ivaEGmXDZaFXkCFX8ypgCj-vOI/edit</w:t>
+          <w:t>https://docs.google.com/document/d/1vd78GVchQjIfopTo_ivaEGmXDZaFXkCFX8ypgCj-vOI/edit</w:t>
         </w:r>
       </w:hyperlink>
     </w:p>
@@ -5685,7 +5725,7 @@
       </w:r>
     </w:p>
   </w:comment>
-  <w:comment w:id="11" w:author="Радислав Власов" w:date="2022-04-23T16:53:00Z" w:initials="РВ">
+  <w:comment w:id="10" w:author="Радислав Власов" w:date="2022-04-23T23:07:00Z" w:initials="РВ">
     <w:p>
       <w:pPr>
         <w:pStyle w:val="af2"/>
@@ -5697,6 +5737,22 @@
         <w:annotationRef/>
       </w:r>
       <w:r>
+        <w:t>Не работает.</w:t>
+      </w:r>
+    </w:p>
+  </w:comment>
+  <w:comment w:id="12" w:author="Радислав Власов" w:date="2022-04-23T16:53:00Z" w:initials="РВ">
+    <w:p>
+      <w:pPr>
+        <w:pStyle w:val="af2"/>
+      </w:pPr>
+      <w:r>
+        <w:rPr>
+          <w:rStyle w:val="af1"/>
+        </w:rPr>
+        <w:annotationRef/>
+      </w:r>
+      <w:r>
         <w:t xml:space="preserve">То, что выводится </w:t>
       </w:r>
       <w:r>
@@ -5713,7 +5769,7 @@
       </w:r>
     </w:p>
   </w:comment>
-  <w:comment w:id="18" w:author="Радислав Власов" w:date="2022-04-23T18:56:00Z" w:initials="РВ">
+  <w:comment w:id="19" w:author="Радислав Власов" w:date="2022-04-23T18:56:00Z" w:initials="РВ">
     <w:p>
       <w:pPr>
         <w:pStyle w:val="af2"/>
@@ -5755,6 +5811,46 @@
       </w:r>
       <w:r>
         <w:t>.</w:t>
+      </w:r>
+    </w:p>
+  </w:comment>
+  <w:comment w:id="20" w:author="Радислав Власов" w:date="2022-04-23T23:27:00Z" w:initials="РВ">
+    <w:p>
+      <w:pPr>
+        <w:pStyle w:val="af2"/>
+      </w:pPr>
+      <w:r>
+        <w:rPr>
+          <w:rStyle w:val="af1"/>
+        </w:rPr>
+        <w:annotationRef/>
+      </w:r>
+      <w:r>
+        <w:t>Вызов команд симулятора (</w:t>
+      </w:r>
+      <w:r>
+        <w:rPr>
+          <w:lang w:val="en-US"/>
+        </w:rPr>
+        <w:t>ModelSim</w:t>
+      </w:r>
+      <w:r>
+        <w:t>)</w:t>
+      </w:r>
+      <w:r>
+        <w:t xml:space="preserve"> из </w:t>
+      </w:r>
+      <w:r>
+        <w:rPr>
+          <w:lang w:val="en-US"/>
+        </w:rPr>
+        <w:t>verilog</w:t>
+      </w:r>
+      <w:r>
+        <w:t>-</w:t>
+      </w:r>
+      <w:r>
+        <w:t>кода.</w:t>
       </w:r>
     </w:p>
   </w:comment>
@@ -5766,8 +5862,10 @@
   <w15:commentEx w15:paraId="4AAE6A64" w15:done="0"/>
   <w15:commentEx w15:paraId="403CC1E1" w15:done="0"/>
   <w15:commentEx w15:paraId="178E2384" w15:done="0"/>
+  <w15:commentEx w15:paraId="32398C8A" w15:done="0"/>
   <w15:commentEx w15:paraId="13BE014B" w15:done="0"/>
   <w15:commentEx w15:paraId="11577205" w15:done="0"/>
+  <w15:commentEx w15:paraId="4090DDFA" w15:done="0"/>
 </w15:commentsEx>
 </file>
 
@@ -5776,8 +5874,10 @@
   <w16cex:commentExtensible w16cex:durableId="260E665E" w16cex:dateUtc="2022-04-23T08:49:00Z"/>
   <w16cex:commentExtensible w16cex:durableId="260D7EC1" w16cex:dateUtc="2022-04-22T16:21:00Z"/>
   <w16cex:commentExtensible w16cex:durableId="260E6F0C" w16cex:dateUtc="2022-04-23T09:26:00Z"/>
+  <w16cex:commentExtensible w16cex:durableId="260F0546" w16cex:dateUtc="2022-04-23T20:07:00Z"/>
   <w16cex:commentExtensible w16cex:durableId="260EAD79" w16cex:dateUtc="2022-04-23T13:53:00Z"/>
   <w16cex:commentExtensible w16cex:durableId="260ECA52" w16cex:dateUtc="2022-04-23T15:56:00Z"/>
+  <w16cex:commentExtensible w16cex:durableId="260F09D1" w16cex:dateUtc="2022-04-23T20:27:00Z"/>
 </w16cex:commentsExtensible>
 </file>
 
@@ -5786,8 +5886,10 @@
   <w16cid:commentId w16cid:paraId="4AAE6A64" w16cid:durableId="260E665E"/>
   <w16cid:commentId w16cid:paraId="403CC1E1" w16cid:durableId="260D7EC1"/>
   <w16cid:commentId w16cid:paraId="178E2384" w16cid:durableId="260E6F0C"/>
+  <w16cid:commentId w16cid:paraId="32398C8A" w16cid:durableId="260F0546"/>
   <w16cid:commentId w16cid:paraId="13BE014B" w16cid:durableId="260EAD79"/>
   <w16cid:commentId w16cid:paraId="11577205" w16cid:durableId="260ECA52"/>
+  <w16cid:commentId w16cid:paraId="4090DDFA" w16cid:durableId="260F09D1"/>
 </w16cid:commentsIds>
 </file>
 

</xml_diff>